<commit_message>
Refactor EDA notebook and reorganize data files
</commit_message>
<xml_diff>
--- a/Pruebas Analista de Riesgo.docx
+++ b/Pruebas Analista de Riesgo.docx
@@ -164,18 +164,25 @@
     <w:p>
       <w:pPr>
         <w:pStyle w:val="Prrafodelista"/>
-        <w:numPr>
-          <w:ilvl w:val="0"/>
-          <w:numId w:val="1"/>
-        </w:numPr>
         <w:jc w:val="both"/>
       </w:pPr>
       <w:r>
-        <w:t xml:space="preserve">Genera un modelo de incumplimiento a 12 meses para dar seguimiento al cliente. </w:t>
-      </w:r>
-      <w:r>
-        <w:t xml:space="preserve"> </w:t>
-      </w:r>
+        <w:t xml:space="preserve">Se construyó un modelo logístico de incumplimiento a 12 meses usando información disponible al momento de </w:t>
+      </w:r>
+      <w:proofErr w:type="spellStart"/>
+      <w:r>
+        <w:t>originación</w:t>
+      </w:r>
+      <w:proofErr w:type="spellEnd"/>
+      <w:r>
+        <w:t>. El modelo reducido fue seleccionado por estabilidad, significancia y capacidad predictiva similar al modelo completo.</w:t>
+      </w:r>
+    </w:p>
+    <w:p>
+      <w:pPr>
+        <w:pStyle w:val="Prrafodelista"/>
+        <w:jc w:val="both"/>
+      </w:pPr>
     </w:p>
     <w:p>
       <w:pPr>
@@ -187,27 +194,10 @@
         <w:jc w:val="both"/>
       </w:pPr>
       <w:r>
-        <w:t xml:space="preserve">Analiza la información, </w:t>
-      </w:r>
-      <w:r>
-        <w:t>¿cuáles</w:t>
-      </w:r>
-      <w:r>
-        <w:t xml:space="preserve"> son los principales puntos por observar del universo de clientes, de las variables macroeconómicas</w:t>
-      </w:r>
-      <w:r>
-        <w:t xml:space="preserve"> y de su tendencia?</w:t>
-      </w:r>
-      <w:r>
-        <w:t xml:space="preserve"> ¿Que variables tienen mayor correlación con el </w:t>
-      </w:r>
-      <w:proofErr w:type="gramStart"/>
-      <w:r>
-        <w:t>target</w:t>
-      </w:r>
-      <w:proofErr w:type="gramEnd"/>
-      <w:r>
-        <w:t xml:space="preserve"> de incumplimiento? </w:t>
+        <w:t xml:space="preserve">Genera un modelo de incumplimiento a 12 meses para dar seguimiento al cliente. </w:t>
+      </w:r>
+      <w:r>
+        <w:t xml:space="preserve"> </w:t>
       </w:r>
     </w:p>
     <w:p>
@@ -220,43 +210,27 @@
         <w:jc w:val="both"/>
       </w:pPr>
       <w:r>
-        <w:t xml:space="preserve">Realiza un análisis de cosechas, </w:t>
-      </w:r>
-      <w:r>
-        <w:t>¿</w:t>
-      </w:r>
-      <w:r>
-        <w:t>qué observas</w:t>
-      </w:r>
-      <w:r>
-        <w:t>?</w:t>
-      </w:r>
-      <w:r>
-        <w:t xml:space="preserve">, </w:t>
-      </w:r>
-      <w:r>
-        <w:t>¿</w:t>
-      </w:r>
-      <w:r>
-        <w:t>c</w:t>
-      </w:r>
-      <w:r>
-        <w:t>ó</w:t>
-      </w:r>
-      <w:r>
-        <w:t>mo funciona tu modelo con distintas cosechas</w:t>
-      </w:r>
-      <w:r>
-        <w:t>,</w:t>
-      </w:r>
-      <w:r>
-        <w:t xml:space="preserve"> 2 recientes 2 tempranas? </w:t>
-      </w:r>
-      <w:r>
-        <w:t>¿</w:t>
-      </w:r>
-      <w:r>
-        <w:t>Hay algún factor que explique las diferencias?</w:t>
+        <w:t xml:space="preserve">Analiza la información, </w:t>
+      </w:r>
+      <w:r>
+        <w:t>¿cuáles</w:t>
+      </w:r>
+      <w:r>
+        <w:t xml:space="preserve"> son los principales puntos por observar del universo de clientes, de las variables macroeconómicas</w:t>
+      </w:r>
+      <w:r>
+        <w:t xml:space="preserve"> y de su tendencia?</w:t>
+      </w:r>
+      <w:r>
+        <w:t xml:space="preserve"> ¿Que variables tienen mayor correlación con el </w:t>
+      </w:r>
+      <w:proofErr w:type="gramStart"/>
+      <w:r>
+        <w:t>target</w:t>
+      </w:r>
+      <w:proofErr w:type="gramEnd"/>
+      <w:r>
+        <w:t xml:space="preserve"> de incumplimiento? </w:t>
       </w:r>
     </w:p>
     <w:p>
@@ -269,6 +243,55 @@
         <w:jc w:val="both"/>
       </w:pPr>
       <w:r>
+        <w:t xml:space="preserve">Realiza un análisis de cosechas, </w:t>
+      </w:r>
+      <w:r>
+        <w:t>¿</w:t>
+      </w:r>
+      <w:r>
+        <w:t>qué observas</w:t>
+      </w:r>
+      <w:r>
+        <w:t>?</w:t>
+      </w:r>
+      <w:r>
+        <w:t xml:space="preserve">, </w:t>
+      </w:r>
+      <w:r>
+        <w:t>¿</w:t>
+      </w:r>
+      <w:r>
+        <w:t>c</w:t>
+      </w:r>
+      <w:r>
+        <w:t>ó</w:t>
+      </w:r>
+      <w:r>
+        <w:t>mo funciona tu modelo con distintas cosechas</w:t>
+      </w:r>
+      <w:r>
+        <w:t>,</w:t>
+      </w:r>
+      <w:r>
+        <w:t xml:space="preserve"> 2 recientes 2 tempranas? </w:t>
+      </w:r>
+      <w:r>
+        <w:t>¿</w:t>
+      </w:r>
+      <w:r>
+        <w:t>Hay algún factor que explique las diferencias?</w:t>
+      </w:r>
+    </w:p>
+    <w:p>
+      <w:pPr>
+        <w:pStyle w:val="Prrafodelista"/>
+        <w:numPr>
+          <w:ilvl w:val="0"/>
+          <w:numId w:val="1"/>
+        </w:numPr>
+        <w:jc w:val="both"/>
+      </w:pPr>
+      <w:r>
         <w:t>Evaluación de modelos</w:t>
       </w:r>
     </w:p>
@@ -461,6 +484,7 @@
         <w:jc w:val="both"/>
       </w:pPr>
       <w:r>
+        <w:lastRenderedPageBreak/>
         <w:t>¿</w:t>
       </w:r>
       <w:r>
@@ -540,7 +564,6 @@
         </w:rPr>
       </w:pPr>
       <w:r>
-        <w:lastRenderedPageBreak/>
         <w:t xml:space="preserve">Un cliente se considera incumplido si alcanza 90 días o más sin pago </w:t>
       </w:r>
       <w:r>
@@ -551,17 +574,7 @@
           <w:lang w:eastAsia="es-MX"/>
           <w14:ligatures w14:val="none"/>
         </w:rPr>
-        <w:t>dpd_bucket</w:t>
-      </w:r>
-      <w:r>
-        <w:rPr>
-          <w:rFonts w:ascii="Aptos Narrow" w:eastAsia="Times New Roman" w:hAnsi="Aptos Narrow" w:cs="Times New Roman"/>
-          <w:color w:val="000000"/>
-          <w:kern w:val="0"/>
-          <w:lang w:eastAsia="es-MX"/>
-          <w14:ligatures w14:val="none"/>
-        </w:rPr>
-        <w:t xml:space="preserve"> = 90+</w:t>
+        <w:t>dpd_bucket = 90+</w:t>
       </w:r>
     </w:p>
     <w:p>
@@ -1263,29 +1276,7 @@
                 <w:lang w:eastAsia="es-MX"/>
                 <w14:ligatures w14:val="none"/>
               </w:rPr>
-              <w:t>Debt</w:t>
-            </w:r>
-            <w:proofErr w:type="spellEnd"/>
-            <w:r>
-              <w:rPr>
-                <w:rFonts w:ascii="Aptos Narrow" w:eastAsia="Times New Roman" w:hAnsi="Aptos Narrow" w:cs="Times New Roman"/>
-                <w:color w:val="000000"/>
-                <w:kern w:val="0"/>
-                <w:lang w:eastAsia="es-MX"/>
-                <w14:ligatures w14:val="none"/>
-              </w:rPr>
-              <w:t>-to-</w:t>
-            </w:r>
-            <w:proofErr w:type="spellStart"/>
-            <w:r>
-              <w:rPr>
-                <w:rFonts w:ascii="Aptos Narrow" w:eastAsia="Times New Roman" w:hAnsi="Aptos Narrow" w:cs="Times New Roman"/>
-                <w:color w:val="000000"/>
-                <w:kern w:val="0"/>
-                <w:lang w:eastAsia="es-MX"/>
-                <w14:ligatures w14:val="none"/>
-              </w:rPr>
-              <w:t>Income</w:t>
+              <w:t>Debt-to-Income</w:t>
             </w:r>
             <w:proofErr w:type="spellEnd"/>
             <w:r>

</xml_diff>